<commit_message>
upload of chap 1 to 3
</commit_message>
<xml_diff>
--- a/Documentation/NutriWISE Data Dictionary.docx
+++ b/Documentation/NutriWISE Data Dictionary.docx
@@ -1714,13 +1714,7 @@
               <w:rPr>
                 <w:lang w:val="en-US"/>
               </w:rPr>
-              <w:t>0</w:t>
-            </w:r>
-            <w:r>
-              <w:rPr>
-                <w:lang w:val="en-US"/>
-              </w:rPr>
-              <w:t>1212121212</w:t>
+              <w:t>01212121212</w:t>
             </w:r>
           </w:p>
         </w:tc>
@@ -1822,25 +1816,7 @@
               <w:rPr>
                 <w:lang w:val="en-US"/>
               </w:rPr>
-              <w:t xml:space="preserve">Unique ID of the </w:t>
-            </w:r>
-            <w:r>
-              <w:rPr>
-                <w:lang w:val="en-US"/>
-              </w:rPr>
-              <w:t>professor</w:t>
-            </w:r>
-            <w:r>
-              <w:rPr>
-                <w:lang w:val="en-US"/>
-              </w:rPr>
-              <w:t xml:space="preserve"> from the</w:t>
-            </w:r>
-            <w:r>
-              <w:rPr>
-                <w:lang w:val="en-US"/>
-              </w:rPr>
-              <w:t xml:space="preserve"> Professor table</w:t>
+              <w:t>Unique ID of the professor from the Professor table</w:t>
             </w:r>
           </w:p>
         </w:tc>
@@ -1895,17 +1871,7 @@
                 <w:iCs w:val="0"/>
                 <w:lang w:val="en-US"/>
               </w:rPr>
-              <w:t>class_</w:t>
-            </w:r>
-            <w:r>
-              <w:rPr>
-                <w:b/>
-                <w:bCs/>
-                <w:i w:val="0"/>
-                <w:iCs w:val="0"/>
-                <w:lang w:val="en-US"/>
-              </w:rPr>
-              <w:t>name</w:t>
+              <w:t>class_name</w:t>
             </w:r>
             <w:proofErr w:type="spellEnd"/>
           </w:p>
@@ -3022,6 +2988,20 @@
         </w:tc>
       </w:tr>
     </w:tbl>
+    <w:p>
+      <w:pPr>
+        <w:rPr>
+          <w:lang w:val="en-US"/>
+        </w:rPr>
+      </w:pPr>
+    </w:p>
+    <w:p>
+      <w:pPr>
+        <w:rPr>
+          <w:lang w:val="en-US"/>
+        </w:rPr>
+      </w:pPr>
+    </w:p>
     <w:p>
       <w:pPr>
         <w:rPr>
@@ -3092,7 +3072,6 @@
                 <w:color w:val="000000" w:themeColor="text1"/>
                 <w:lang w:val="en-US"/>
               </w:rPr>
-              <w:lastRenderedPageBreak/>
               <w:t>Field Name</w:t>
             </w:r>
           </w:p>
@@ -3584,14 +3563,7 @@
                 <w:color w:val="000000" w:themeColor="text1"/>
                 <w:lang w:val="en-US"/>
               </w:rPr>
-              <w:t>Integrative programming deals</w:t>
-            </w:r>
-            <w:r>
-              <w:rPr>
-                <w:color w:val="000000" w:themeColor="text1"/>
-                <w:lang w:val="en-US"/>
-              </w:rPr>
-              <w:t xml:space="preserve"> wit</w:t>
+              <w:t>Integrative programming deals wit</w:t>
             </w:r>
             <w:r>
               <w:rPr>
@@ -4177,33 +4149,6 @@
         </w:tc>
       </w:tr>
     </w:tbl>
-    <w:p>
-      <w:pPr>
-        <w:rPr>
-          <w:i/>
-          <w:iCs/>
-          <w:lang w:val="en-US"/>
-        </w:rPr>
-      </w:pPr>
-    </w:p>
-    <w:p>
-      <w:pPr>
-        <w:rPr>
-          <w:i/>
-          <w:iCs/>
-          <w:lang w:val="en-US"/>
-        </w:rPr>
-      </w:pPr>
-    </w:p>
-    <w:p>
-      <w:pPr>
-        <w:rPr>
-          <w:i/>
-          <w:iCs/>
-          <w:lang w:val="en-US"/>
-        </w:rPr>
-      </w:pPr>
-    </w:p>
     <w:p>
       <w:pPr>
         <w:rPr>
@@ -4900,24 +4845,6 @@
           <w:lang w:val="en-US"/>
         </w:rPr>
       </w:pPr>
-    </w:p>
-    <w:p>
-      <w:pPr>
-        <w:rPr>
-          <w:i/>
-          <w:iCs/>
-          <w:lang w:val="en-US"/>
-        </w:rPr>
-      </w:pPr>
-    </w:p>
-    <w:p>
-      <w:pPr>
-        <w:rPr>
-          <w:i/>
-          <w:iCs/>
-          <w:lang w:val="en-US"/>
-        </w:rPr>
-      </w:pPr>
       <w:r>
         <w:rPr>
           <w:i/>
@@ -5651,6 +5578,34 @@
         </w:tc>
       </w:tr>
     </w:tbl>
+    <w:p>
+      <w:pPr>
+        <w:rPr>
+          <w:lang w:val="en-US"/>
+        </w:rPr>
+      </w:pPr>
+    </w:p>
+    <w:p>
+      <w:pPr>
+        <w:rPr>
+          <w:lang w:val="en-US"/>
+        </w:rPr>
+      </w:pPr>
+    </w:p>
+    <w:p>
+      <w:pPr>
+        <w:rPr>
+          <w:lang w:val="en-US"/>
+        </w:rPr>
+      </w:pPr>
+    </w:p>
+    <w:p>
+      <w:pPr>
+        <w:rPr>
+          <w:lang w:val="en-US"/>
+        </w:rPr>
+      </w:pPr>
+    </w:p>
     <w:p>
       <w:pPr>
         <w:rPr>
@@ -5712,7 +5667,6 @@
         <w:rPr>
           <w:lang w:val="en-US"/>
         </w:rPr>
-        <w:lastRenderedPageBreak/>
         <w:t>*</w:t>
       </w:r>
       <w:proofErr w:type="spellStart"/>
@@ -6046,39 +6000,27 @@
               <w:rPr>
                 <w:lang w:val="en-US"/>
               </w:rPr>
-              <w:t>1</w:t>
-            </w:r>
-            <w:r>
-              <w:rPr>
-                <w:lang w:val="en-US"/>
-              </w:rPr>
-              <w:t>1</w:t>
-            </w:r>
-          </w:p>
-        </w:tc>
-        <w:tc>
-          <w:tcPr>
-            <w:tcW w:w="1870" w:type="dxa"/>
-          </w:tcPr>
-          <w:p>
-            <w:pPr>
-              <w:jc w:val="center"/>
-              <w:cnfStyle w:val="000000000000" w:firstRow="0" w:lastRow="0" w:firstColumn="0" w:lastColumn="0" w:oddVBand="0" w:evenVBand="0" w:oddHBand="0" w:evenHBand="0" w:firstRowFirstColumn="0" w:firstRowLastColumn="0" w:lastRowFirstColumn="0" w:lastRowLastColumn="0"/>
-              <w:rPr>
-                <w:lang w:val="en-US"/>
-              </w:rPr>
-            </w:pPr>
-            <w:r>
-              <w:rPr>
-                <w:lang w:val="en-US"/>
-              </w:rPr>
-              <w:t>Unique ID of the food exchange form the Exchanges table</w:t>
-            </w:r>
-            <w:r>
-              <w:rPr>
-                <w:lang w:val="en-US"/>
-              </w:rPr>
-              <w:t>.</w:t>
+              <w:t>11</w:t>
+            </w:r>
+          </w:p>
+        </w:tc>
+        <w:tc>
+          <w:tcPr>
+            <w:tcW w:w="1870" w:type="dxa"/>
+          </w:tcPr>
+          <w:p>
+            <w:pPr>
+              <w:jc w:val="center"/>
+              <w:cnfStyle w:val="000000000000" w:firstRow="0" w:lastRow="0" w:firstColumn="0" w:lastColumn="0" w:oddVBand="0" w:evenVBand="0" w:oddHBand="0" w:evenHBand="0" w:firstRowFirstColumn="0" w:firstRowLastColumn="0" w:lastRowFirstColumn="0" w:lastRowLastColumn="0"/>
+              <w:rPr>
+                <w:lang w:val="en-US"/>
+              </w:rPr>
+            </w:pPr>
+            <w:r>
+              <w:rPr>
+                <w:lang w:val="en-US"/>
+              </w:rPr>
+              <w:t>Unique ID of the food exchange form the Exchanges table.</w:t>
             </w:r>
           </w:p>
         </w:tc>
@@ -6173,13 +6115,7 @@
               <w:rPr>
                 <w:lang w:val="en-US"/>
               </w:rPr>
-              <w:t>2</w:t>
-            </w:r>
-            <w:r>
-              <w:rPr>
-                <w:lang w:val="en-US"/>
-              </w:rPr>
-              <w:t>0</w:t>
+              <w:t>20</w:t>
             </w:r>
           </w:p>
         </w:tc>
@@ -6858,19 +6794,7 @@
               <w:rPr>
                 <w:lang w:val="en-US"/>
               </w:rPr>
-              <w:t xml:space="preserve">Unique ID of the </w:t>
-            </w:r>
-            <w:r>
-              <w:rPr>
-                <w:lang w:val="en-US"/>
-              </w:rPr>
-              <w:t>meal plan</w:t>
-            </w:r>
-            <w:r>
-              <w:rPr>
-                <w:lang w:val="en-US"/>
-              </w:rPr>
-              <w:t xml:space="preserve"> from the </w:t>
+              <w:t xml:space="preserve">Unique ID of the meal plan from the </w:t>
             </w:r>
             <w:proofErr w:type="spellStart"/>
             <w:r>
@@ -7110,6 +7034,7 @@
         <w:rPr>
           <w:lang w:val="en-US"/>
         </w:rPr>
+        <w:lastRenderedPageBreak/>
         <w:t>*</w:t>
       </w:r>
       <w:r>
@@ -7159,7 +7084,6 @@
                 <w:iCs w:val="0"/>
                 <w:lang w:val="en-US"/>
               </w:rPr>
-              <w:lastRenderedPageBreak/>
               <w:t>Field Name</w:t>
             </w:r>
           </w:p>
@@ -7343,13 +7267,7 @@
               <w:rPr>
                 <w:lang w:val="en-US"/>
               </w:rPr>
-              <w:t xml:space="preserve">Unique ID for the </w:t>
-            </w:r>
-            <w:r>
-              <w:rPr>
-                <w:lang w:val="en-US"/>
-              </w:rPr>
-              <w:t>exchanges per food group</w:t>
+              <w:t>Unique ID for the exchanges per food group</w:t>
             </w:r>
           </w:p>
         </w:tc>
@@ -7369,13 +7287,7 @@
               <w:rPr>
                 <w:lang w:val="en-US"/>
               </w:rPr>
-              <w:t>0</w:t>
-            </w:r>
-            <w:r>
-              <w:rPr>
-                <w:lang w:val="en-US"/>
-              </w:rPr>
-              <w:t>4545454545</w:t>
+              <w:t>04545454545</w:t>
             </w:r>
           </w:p>
         </w:tc>
@@ -7477,50 +7389,14 @@
               <w:rPr>
                 <w:lang w:val="en-US"/>
               </w:rPr>
-              <w:t>ID of the client</w:t>
-            </w:r>
-            <w:r>
-              <w:rPr>
-                <w:lang w:val="en-US"/>
-              </w:rPr>
-              <w:t>’s measurements</w:t>
-            </w:r>
-            <w:r>
-              <w:rPr>
-                <w:lang w:val="en-US"/>
-              </w:rPr>
-              <w:t xml:space="preserve"> f</w:t>
-            </w:r>
-            <w:r>
-              <w:rPr>
-                <w:lang w:val="en-US"/>
-              </w:rPr>
-              <w:t>ro</w:t>
-            </w:r>
-            <w:r>
-              <w:rPr>
-                <w:lang w:val="en-US"/>
-              </w:rPr>
-              <w:t xml:space="preserve">m the </w:t>
+              <w:t xml:space="preserve">ID of the client’s measurements from the </w:t>
             </w:r>
             <w:proofErr w:type="spellStart"/>
             <w:r>
               <w:rPr>
                 <w:lang w:val="en-US"/>
               </w:rPr>
-              <w:t>C</w:t>
-            </w:r>
-            <w:r>
-              <w:rPr>
-                <w:lang w:val="en-US"/>
-              </w:rPr>
-              <w:t>lient</w:t>
-            </w:r>
-            <w:r>
-              <w:rPr>
-                <w:lang w:val="en-US"/>
-              </w:rPr>
-              <w:t>_Measurements</w:t>
+              <w:t>Client_Measurements</w:t>
             </w:r>
             <w:proofErr w:type="spellEnd"/>
             <w:r>
@@ -7744,19 +7620,7 @@
               <w:rPr>
                 <w:lang w:val="en-US"/>
               </w:rPr>
-              <w:t xml:space="preserve">umber of exchanges of </w:t>
-            </w:r>
-            <w:r>
-              <w:rPr>
-                <w:lang w:val="en-US"/>
-              </w:rPr>
-              <w:t>fruit</w:t>
-            </w:r>
-            <w:r>
-              <w:rPr>
-                <w:lang w:val="en-US"/>
-              </w:rPr>
-              <w:t>.</w:t>
+              <w:t>umber of exchanges of fruit.</w:t>
             </w:r>
           </w:p>
         </w:tc>
@@ -7985,25 +7849,7 @@
               <w:rPr>
                 <w:lang w:val="en-US"/>
               </w:rPr>
-              <w:t>N</w:t>
-            </w:r>
-            <w:r>
-              <w:rPr>
-                <w:lang w:val="en-US"/>
-              </w:rPr>
-              <w:t xml:space="preserve">umber of exchanges of </w:t>
-            </w:r>
-            <w:r>
-              <w:rPr>
-                <w:lang w:val="en-US"/>
-              </w:rPr>
-              <w:t>sugar</w:t>
-            </w:r>
-            <w:r>
-              <w:rPr>
-                <w:lang w:val="en-US"/>
-              </w:rPr>
-              <w:t>.</w:t>
+              <w:t>Number of exchanges of sugar.</w:t>
             </w:r>
           </w:p>
         </w:tc>
@@ -8112,13 +7958,7 @@
               <w:rPr>
                 <w:lang w:val="en-US"/>
               </w:rPr>
-              <w:t xml:space="preserve">Number of exchanges of </w:t>
-            </w:r>
-            <w:r>
-              <w:rPr>
-                <w:lang w:val="en-US"/>
-              </w:rPr>
-              <w:t>rice A</w:t>
+              <w:t>Number of exchanges of rice A</w:t>
             </w:r>
           </w:p>
         </w:tc>
@@ -8224,19 +8064,7 @@
               <w:rPr>
                 <w:lang w:val="en-US"/>
               </w:rPr>
-              <w:t xml:space="preserve">Number of exchanges of </w:t>
-            </w:r>
-            <w:r>
-              <w:rPr>
-                <w:lang w:val="en-US"/>
-              </w:rPr>
-              <w:t>rice B</w:t>
-            </w:r>
-            <w:r>
-              <w:rPr>
-                <w:lang w:val="en-US"/>
-              </w:rPr>
-              <w:t>.</w:t>
+              <w:t>Number of exchanges of rice B.</w:t>
             </w:r>
           </w:p>
         </w:tc>
@@ -8345,19 +8173,7 @@
               <w:rPr>
                 <w:lang w:val="en-US"/>
               </w:rPr>
-              <w:t xml:space="preserve">Number of exchanges of </w:t>
-            </w:r>
-            <w:r>
-              <w:rPr>
-                <w:lang w:val="en-US"/>
-              </w:rPr>
-              <w:t>rice C</w:t>
-            </w:r>
-            <w:r>
-              <w:rPr>
-                <w:lang w:val="en-US"/>
-              </w:rPr>
-              <w:t>.</w:t>
+              <w:t>Number of exchanges of rice C.</w:t>
             </w:r>
           </w:p>
         </w:tc>
@@ -8463,19 +8279,7 @@
               <w:rPr>
                 <w:lang w:val="en-US"/>
               </w:rPr>
-              <w:t xml:space="preserve">Number of exchanges of </w:t>
-            </w:r>
-            <w:r>
-              <w:rPr>
-                <w:lang w:val="en-US"/>
-              </w:rPr>
-              <w:t>low-fat meat</w:t>
-            </w:r>
-            <w:r>
-              <w:rPr>
-                <w:lang w:val="en-US"/>
-              </w:rPr>
-              <w:t>.</w:t>
+              <w:t>Number of exchanges of low-fat meat.</w:t>
             </w:r>
           </w:p>
         </w:tc>
@@ -8584,19 +8388,7 @@
               <w:rPr>
                 <w:lang w:val="en-US"/>
               </w:rPr>
-              <w:t xml:space="preserve">Number of exchanges of </w:t>
-            </w:r>
-            <w:r>
-              <w:rPr>
-                <w:lang w:val="en-US"/>
-              </w:rPr>
-              <w:t>medium-fat meat</w:t>
-            </w:r>
-            <w:r>
-              <w:rPr>
-                <w:lang w:val="en-US"/>
-              </w:rPr>
-              <w:t>.</w:t>
+              <w:t>Number of exchanges of medium-fat meat.</w:t>
             </w:r>
           </w:p>
         </w:tc>
@@ -8700,13 +8492,7 @@
               <w:rPr>
                 <w:lang w:val="en-US"/>
               </w:rPr>
-              <w:t xml:space="preserve">Number of exchanges of </w:t>
-            </w:r>
-            <w:r>
-              <w:rPr>
-                <w:lang w:val="en-US"/>
-              </w:rPr>
-              <w:t>fat.</w:t>
+              <w:t>Number of exchanges of fat.</w:t>
             </w:r>
           </w:p>
         </w:tc>
@@ -8937,13 +8723,7 @@
               <w:rPr>
                 <w:lang w:val="en-US"/>
               </w:rPr>
-              <w:t>Computed carbohydrates of the client</w:t>
-            </w:r>
-            <w:r>
-              <w:rPr>
-                <w:lang w:val="en-US"/>
-              </w:rPr>
-              <w:t>.</w:t>
+              <w:t>Computed carbohydrates of the client.</w:t>
             </w:r>
           </w:p>
         </w:tc>
@@ -9050,25 +8830,7 @@
               <w:rPr>
                 <w:lang w:val="en-US"/>
               </w:rPr>
-              <w:t xml:space="preserve">Computed </w:t>
-            </w:r>
-            <w:r>
-              <w:rPr>
-                <w:lang w:val="en-US"/>
-              </w:rPr>
-              <w:t>protein</w:t>
-            </w:r>
-            <w:r>
-              <w:rPr>
-                <w:lang w:val="en-US"/>
-              </w:rPr>
-              <w:t xml:space="preserve"> of the client</w:t>
-            </w:r>
-            <w:r>
-              <w:rPr>
-                <w:lang w:val="en-US"/>
-              </w:rPr>
-              <w:t>.</w:t>
+              <w:t>Computed protein of the client.</w:t>
             </w:r>
           </w:p>
         </w:tc>
@@ -9175,13 +8937,7 @@
               <w:rPr>
                 <w:lang w:val="en-US"/>
               </w:rPr>
-              <w:t>Computed fats of the client</w:t>
-            </w:r>
-            <w:r>
-              <w:rPr>
-                <w:lang w:val="en-US"/>
-              </w:rPr>
-              <w:t>.</w:t>
+              <w:t>Computed fats of the client.</w:t>
             </w:r>
           </w:p>
         </w:tc>
@@ -9247,6 +9003,7 @@
         <w:rPr>
           <w:lang w:val="en-US"/>
         </w:rPr>
+        <w:lastRenderedPageBreak/>
         <w:t>*</w:t>
       </w:r>
       <w:r>
@@ -9312,7 +9069,6 @@
                 <w:iCs w:val="0"/>
                 <w:lang w:val="en-US"/>
               </w:rPr>
-              <w:lastRenderedPageBreak/>
               <w:t>Field Name</w:t>
             </w:r>
           </w:p>
@@ -9680,82 +9436,123 @@
                 <w:iCs w:val="0"/>
                 <w:lang w:val="en-US"/>
               </w:rPr>
-              <w:t>waistCircum</w:t>
+              <w:t>student_id</w:t>
             </w:r>
             <w:proofErr w:type="spellEnd"/>
-          </w:p>
-        </w:tc>
-        <w:tc>
-          <w:tcPr>
-            <w:tcW w:w="1870" w:type="dxa"/>
-          </w:tcPr>
-          <w:p>
-            <w:pPr>
-              <w:jc w:val="center"/>
-              <w:cnfStyle w:val="000000100000" w:firstRow="0" w:lastRow="0" w:firstColumn="0" w:lastColumn="0" w:oddVBand="0" w:evenVBand="0" w:oddHBand="1" w:evenHBand="0" w:firstRowFirstColumn="0" w:firstRowLastColumn="0" w:lastRowFirstColumn="0" w:lastRowLastColumn="0"/>
-              <w:rPr>
-                <w:lang w:val="en-US"/>
-              </w:rPr>
-            </w:pPr>
-            <w:r>
-              <w:rPr>
-                <w:lang w:val="en-US"/>
-              </w:rPr>
-              <w:t>float</w:t>
-            </w:r>
-          </w:p>
-        </w:tc>
-        <w:tc>
-          <w:tcPr>
-            <w:tcW w:w="1870" w:type="dxa"/>
-          </w:tcPr>
-          <w:p>
-            <w:pPr>
-              <w:jc w:val="center"/>
-              <w:cnfStyle w:val="000000100000" w:firstRow="0" w:lastRow="0" w:firstColumn="0" w:lastColumn="0" w:oddVBand="0" w:evenVBand="0" w:oddHBand="1" w:evenHBand="0" w:firstRowFirstColumn="0" w:firstRowLastColumn="0" w:lastRowFirstColumn="0" w:lastRowLastColumn="0"/>
-              <w:rPr>
-                <w:lang w:val="en-US"/>
-              </w:rPr>
-            </w:pPr>
-          </w:p>
-        </w:tc>
-        <w:tc>
-          <w:tcPr>
-            <w:tcW w:w="1870" w:type="dxa"/>
-          </w:tcPr>
-          <w:p>
-            <w:pPr>
-              <w:jc w:val="center"/>
-              <w:cnfStyle w:val="000000100000" w:firstRow="0" w:lastRow="0" w:firstColumn="0" w:lastColumn="0" w:oddVBand="0" w:evenVBand="0" w:oddHBand="1" w:evenHBand="0" w:firstRowFirstColumn="0" w:firstRowLastColumn="0" w:lastRowFirstColumn="0" w:lastRowLastColumn="0"/>
-              <w:rPr>
-                <w:lang w:val="en-US"/>
-              </w:rPr>
-            </w:pPr>
-            <w:r>
-              <w:rPr>
-                <w:lang w:val="en-US"/>
-              </w:rPr>
-              <w:t>Waist circumference of the client</w:t>
-            </w:r>
-          </w:p>
-        </w:tc>
-        <w:tc>
-          <w:tcPr>
-            <w:tcW w:w="1870" w:type="dxa"/>
-          </w:tcPr>
-          <w:p>
-            <w:pPr>
-              <w:jc w:val="center"/>
-              <w:cnfStyle w:val="000000100000" w:firstRow="0" w:lastRow="0" w:firstColumn="0" w:lastColumn="0" w:oddVBand="0" w:evenVBand="0" w:oddHBand="1" w:evenHBand="0" w:firstRowFirstColumn="0" w:firstRowLastColumn="0" w:lastRowFirstColumn="0" w:lastRowLastColumn="0"/>
-              <w:rPr>
-                <w:lang w:val="en-US"/>
-              </w:rPr>
-            </w:pPr>
-            <w:r>
-              <w:rPr>
-                <w:lang w:val="en-US"/>
-              </w:rPr>
-              <w:t>34 (cm)</w:t>
+            <w:r>
+              <w:rPr>
+                <w:b/>
+                <w:bCs/>
+                <w:i w:val="0"/>
+                <w:iCs w:val="0"/>
+                <w:lang w:val="en-US"/>
+              </w:rPr>
+              <w:t xml:space="preserve"> (FK)</w:t>
+            </w:r>
+          </w:p>
+        </w:tc>
+        <w:tc>
+          <w:tcPr>
+            <w:tcW w:w="1870" w:type="dxa"/>
+          </w:tcPr>
+          <w:p>
+            <w:pPr>
+              <w:jc w:val="center"/>
+              <w:cnfStyle w:val="000000100000" w:firstRow="0" w:lastRow="0" w:firstColumn="0" w:lastColumn="0" w:oddVBand="0" w:evenVBand="0" w:oddHBand="1" w:evenHBand="0" w:firstRowFirstColumn="0" w:firstRowLastColumn="0" w:lastRowFirstColumn="0" w:lastRowLastColumn="0"/>
+              <w:rPr>
+                <w:lang w:val="en-US"/>
+              </w:rPr>
+            </w:pPr>
+            <w:r>
+              <w:rPr>
+                <w:lang w:val="en-US"/>
+              </w:rPr>
+              <w:t>integer</w:t>
+            </w:r>
+          </w:p>
+        </w:tc>
+        <w:tc>
+          <w:tcPr>
+            <w:tcW w:w="1870" w:type="dxa"/>
+          </w:tcPr>
+          <w:p>
+            <w:pPr>
+              <w:jc w:val="center"/>
+              <w:cnfStyle w:val="000000100000" w:firstRow="0" w:lastRow="0" w:firstColumn="0" w:lastColumn="0" w:oddVBand="0" w:evenVBand="0" w:oddHBand="1" w:evenHBand="0" w:firstRowFirstColumn="0" w:firstRowLastColumn="0" w:lastRowFirstColumn="0" w:lastRowLastColumn="0"/>
+              <w:rPr>
+                <w:lang w:val="en-US"/>
+              </w:rPr>
+            </w:pPr>
+            <w:r>
+              <w:rPr>
+                <w:lang w:val="en-US"/>
+              </w:rPr>
+              <w:t>11</w:t>
+            </w:r>
+          </w:p>
+        </w:tc>
+        <w:tc>
+          <w:tcPr>
+            <w:tcW w:w="1870" w:type="dxa"/>
+          </w:tcPr>
+          <w:p>
+            <w:pPr>
+              <w:jc w:val="center"/>
+              <w:cnfStyle w:val="000000100000" w:firstRow="0" w:lastRow="0" w:firstColumn="0" w:lastColumn="0" w:oddVBand="0" w:evenVBand="0" w:oddHBand="1" w:evenHBand="0" w:firstRowFirstColumn="0" w:firstRowLastColumn="0" w:lastRowFirstColumn="0" w:lastRowLastColumn="0"/>
+              <w:rPr>
+                <w:lang w:val="en-US"/>
+              </w:rPr>
+            </w:pPr>
+            <w:r>
+              <w:rPr>
+                <w:lang w:val="en-US"/>
+              </w:rPr>
+              <w:t xml:space="preserve">ID of the </w:t>
+            </w:r>
+            <w:r>
+              <w:rPr>
+                <w:lang w:val="en-US"/>
+              </w:rPr>
+              <w:t>student</w:t>
+            </w:r>
+            <w:r>
+              <w:rPr>
+                <w:lang w:val="en-US"/>
+              </w:rPr>
+              <w:t xml:space="preserve"> form the </w:t>
+            </w:r>
+            <w:r>
+              <w:rPr>
+                <w:lang w:val="en-US"/>
+              </w:rPr>
+              <w:t>student</w:t>
+            </w:r>
+            <w:r>
+              <w:rPr>
+                <w:lang w:val="en-US"/>
+              </w:rPr>
+              <w:t xml:space="preserve"> table.</w:t>
+            </w:r>
+          </w:p>
+        </w:tc>
+        <w:tc>
+          <w:tcPr>
+            <w:tcW w:w="1870" w:type="dxa"/>
+          </w:tcPr>
+          <w:p>
+            <w:pPr>
+              <w:jc w:val="center"/>
+              <w:cnfStyle w:val="000000100000" w:firstRow="0" w:lastRow="0" w:firstColumn="0" w:lastColumn="0" w:oddVBand="0" w:evenVBand="0" w:oddHBand="1" w:evenHBand="0" w:firstRowFirstColumn="0" w:firstRowLastColumn="0" w:lastRowFirstColumn="0" w:lastRowLastColumn="0"/>
+              <w:rPr>
+                <w:color w:val="000000" w:themeColor="text1"/>
+                <w:lang w:val="en-US"/>
+              </w:rPr>
+            </w:pPr>
+            <w:r>
+              <w:rPr>
+                <w:lang w:val="en-US"/>
+              </w:rPr>
+              <w:t>01111111111</w:t>
             </w:r>
           </w:p>
         </w:tc>
@@ -9786,7 +9583,7 @@
                 <w:iCs w:val="0"/>
                 <w:lang w:val="en-US"/>
               </w:rPr>
-              <w:t>hipCircum</w:t>
+              <w:t>assessment_date</w:t>
             </w:r>
             <w:proofErr w:type="spellEnd"/>
           </w:p>
@@ -9807,61 +9604,63 @@
               <w:rPr>
                 <w:lang w:val="en-US"/>
               </w:rPr>
-              <w:t>float</w:t>
-            </w:r>
-          </w:p>
-        </w:tc>
-        <w:tc>
-          <w:tcPr>
-            <w:tcW w:w="1870" w:type="dxa"/>
-          </w:tcPr>
-          <w:p>
-            <w:pPr>
-              <w:jc w:val="center"/>
-              <w:cnfStyle w:val="000000000000" w:firstRow="0" w:lastRow="0" w:firstColumn="0" w:lastColumn="0" w:oddVBand="0" w:evenVBand="0" w:oddHBand="0" w:evenHBand="0" w:firstRowFirstColumn="0" w:firstRowLastColumn="0" w:lastRowFirstColumn="0" w:lastRowLastColumn="0"/>
-              <w:rPr>
-                <w:lang w:val="en-US"/>
-              </w:rPr>
-            </w:pPr>
-          </w:p>
-        </w:tc>
-        <w:tc>
-          <w:tcPr>
-            <w:tcW w:w="1870" w:type="dxa"/>
-          </w:tcPr>
-          <w:p>
-            <w:pPr>
-              <w:jc w:val="center"/>
-              <w:cnfStyle w:val="000000000000" w:firstRow="0" w:lastRow="0" w:firstColumn="0" w:lastColumn="0" w:oddVBand="0" w:evenVBand="0" w:oddHBand="0" w:evenHBand="0" w:firstRowFirstColumn="0" w:firstRowLastColumn="0" w:lastRowFirstColumn="0" w:lastRowLastColumn="0"/>
-              <w:rPr>
-                <w:lang w:val="en-US"/>
-              </w:rPr>
-            </w:pPr>
-            <w:r>
-              <w:rPr>
-                <w:lang w:val="en-US"/>
-              </w:rPr>
-              <w:t>Hip circumference of the client</w:t>
-            </w:r>
-          </w:p>
-        </w:tc>
-        <w:tc>
-          <w:tcPr>
-            <w:tcW w:w="1870" w:type="dxa"/>
-          </w:tcPr>
-          <w:p>
-            <w:pPr>
-              <w:jc w:val="center"/>
-              <w:cnfStyle w:val="000000000000" w:firstRow="0" w:lastRow="0" w:firstColumn="0" w:lastColumn="0" w:oddVBand="0" w:evenVBand="0" w:oddHBand="0" w:evenHBand="0" w:firstRowFirstColumn="0" w:firstRowLastColumn="0" w:lastRowFirstColumn="0" w:lastRowLastColumn="0"/>
-              <w:rPr>
-                <w:lang w:val="en-US"/>
-              </w:rPr>
-            </w:pPr>
-            <w:r>
-              <w:rPr>
-                <w:lang w:val="en-US"/>
-              </w:rPr>
-              <w:t>36 (cm)</w:t>
+              <w:t>date</w:t>
+            </w:r>
+          </w:p>
+        </w:tc>
+        <w:tc>
+          <w:tcPr>
+            <w:tcW w:w="1870" w:type="dxa"/>
+          </w:tcPr>
+          <w:p>
+            <w:pPr>
+              <w:jc w:val="center"/>
+              <w:cnfStyle w:val="000000000000" w:firstRow="0" w:lastRow="0" w:firstColumn="0" w:lastColumn="0" w:oddVBand="0" w:evenVBand="0" w:oddHBand="0" w:evenHBand="0" w:firstRowFirstColumn="0" w:firstRowLastColumn="0" w:lastRowFirstColumn="0" w:lastRowLastColumn="0"/>
+              <w:rPr>
+                <w:lang w:val="en-US"/>
+              </w:rPr>
+            </w:pPr>
+          </w:p>
+        </w:tc>
+        <w:tc>
+          <w:tcPr>
+            <w:tcW w:w="1870" w:type="dxa"/>
+          </w:tcPr>
+          <w:p>
+            <w:pPr>
+              <w:jc w:val="center"/>
+              <w:cnfStyle w:val="000000000000" w:firstRow="0" w:lastRow="0" w:firstColumn="0" w:lastColumn="0" w:oddVBand="0" w:evenVBand="0" w:oddHBand="0" w:evenHBand="0" w:firstRowFirstColumn="0" w:firstRowLastColumn="0" w:lastRowFirstColumn="0" w:lastRowLastColumn="0"/>
+              <w:rPr>
+                <w:lang w:val="en-US"/>
+              </w:rPr>
+            </w:pPr>
+            <w:r>
+              <w:rPr>
+                <w:lang w:val="en-US"/>
+              </w:rPr>
+              <w:t>Date of the client’s assessment with the student.</w:t>
+            </w:r>
+          </w:p>
+        </w:tc>
+        <w:tc>
+          <w:tcPr>
+            <w:tcW w:w="1870" w:type="dxa"/>
+          </w:tcPr>
+          <w:p>
+            <w:pPr>
+              <w:jc w:val="center"/>
+              <w:cnfStyle w:val="000000000000" w:firstRow="0" w:lastRow="0" w:firstColumn="0" w:lastColumn="0" w:oddVBand="0" w:evenVBand="0" w:oddHBand="0" w:evenHBand="0" w:firstRowFirstColumn="0" w:firstRowLastColumn="0" w:lastRowFirstColumn="0" w:lastRowLastColumn="0"/>
+              <w:rPr>
+                <w:color w:val="000000" w:themeColor="text1"/>
+                <w:lang w:val="en-US"/>
+              </w:rPr>
+            </w:pPr>
+            <w:r>
+              <w:rPr>
+                <w:color w:val="000000" w:themeColor="text1"/>
+                <w:lang w:val="en-US"/>
+              </w:rPr>
+              <w:t>06/07/23</w:t>
             </w:r>
           </w:p>
         </w:tc>
@@ -9886,16 +9685,18 @@
                 <w:lang w:val="en-US"/>
               </w:rPr>
             </w:pPr>
-            <w:r>
-              <w:rPr>
-                <w:b/>
-                <w:bCs/>
-                <w:i w:val="0"/>
-                <w:iCs w:val="0"/>
-                <w:lang w:val="en-US"/>
-              </w:rPr>
-              <w:t>weight</w:t>
-            </w:r>
+            <w:proofErr w:type="spellStart"/>
+            <w:r>
+              <w:rPr>
+                <w:b/>
+                <w:bCs/>
+                <w:i w:val="0"/>
+                <w:iCs w:val="0"/>
+                <w:lang w:val="en-US"/>
+              </w:rPr>
+              <w:t>waistCircum</w:t>
+            </w:r>
+            <w:proofErr w:type="spellEnd"/>
           </w:p>
         </w:tc>
         <w:tc>
@@ -9948,27 +9749,27 @@
               <w:rPr>
                 <w:lang w:val="en-US"/>
               </w:rPr>
-              <w:t>Weight of the client</w:t>
-            </w:r>
-          </w:p>
-        </w:tc>
-        <w:tc>
-          <w:tcPr>
-            <w:tcW w:w="1870" w:type="dxa"/>
-          </w:tcPr>
-          <w:p>
-            <w:pPr>
-              <w:jc w:val="center"/>
-              <w:cnfStyle w:val="000000100000" w:firstRow="0" w:lastRow="0" w:firstColumn="0" w:lastColumn="0" w:oddVBand="0" w:evenVBand="0" w:oddHBand="1" w:evenHBand="0" w:firstRowFirstColumn="0" w:firstRowLastColumn="0" w:lastRowFirstColumn="0" w:lastRowLastColumn="0"/>
-              <w:rPr>
-                <w:lang w:val="en-US"/>
-              </w:rPr>
-            </w:pPr>
-            <w:r>
-              <w:rPr>
-                <w:lang w:val="en-US"/>
-              </w:rPr>
-              <w:t>90 (kg)</w:t>
+              <w:t>Waist circumference of the client</w:t>
+            </w:r>
+          </w:p>
+        </w:tc>
+        <w:tc>
+          <w:tcPr>
+            <w:tcW w:w="1870" w:type="dxa"/>
+          </w:tcPr>
+          <w:p>
+            <w:pPr>
+              <w:jc w:val="center"/>
+              <w:cnfStyle w:val="000000100000" w:firstRow="0" w:lastRow="0" w:firstColumn="0" w:lastColumn="0" w:oddVBand="0" w:evenVBand="0" w:oddHBand="1" w:evenHBand="0" w:firstRowFirstColumn="0" w:firstRowLastColumn="0" w:lastRowFirstColumn="0" w:lastRowLastColumn="0"/>
+              <w:rPr>
+                <w:lang w:val="en-US"/>
+              </w:rPr>
+            </w:pPr>
+            <w:r>
+              <w:rPr>
+                <w:lang w:val="en-US"/>
+              </w:rPr>
+              <w:t>34 (cm)</w:t>
             </w:r>
           </w:p>
         </w:tc>
@@ -9990,16 +9791,18 @@
                 <w:lang w:val="en-US"/>
               </w:rPr>
             </w:pPr>
-            <w:r>
-              <w:rPr>
-                <w:b/>
-                <w:bCs/>
-                <w:i w:val="0"/>
-                <w:iCs w:val="0"/>
-                <w:lang w:val="en-US"/>
-              </w:rPr>
-              <w:t>height</w:t>
-            </w:r>
+            <w:proofErr w:type="spellStart"/>
+            <w:r>
+              <w:rPr>
+                <w:b/>
+                <w:bCs/>
+                <w:i w:val="0"/>
+                <w:iCs w:val="0"/>
+                <w:lang w:val="en-US"/>
+              </w:rPr>
+              <w:t>hipCircum</w:t>
+            </w:r>
+            <w:proofErr w:type="spellEnd"/>
           </w:p>
         </w:tc>
         <w:tc>
@@ -10052,27 +9855,27 @@
               <w:rPr>
                 <w:lang w:val="en-US"/>
               </w:rPr>
-              <w:t>Heigh of the client</w:t>
-            </w:r>
-          </w:p>
-        </w:tc>
-        <w:tc>
-          <w:tcPr>
-            <w:tcW w:w="1870" w:type="dxa"/>
-          </w:tcPr>
-          <w:p>
-            <w:pPr>
-              <w:jc w:val="center"/>
-              <w:cnfStyle w:val="000000000000" w:firstRow="0" w:lastRow="0" w:firstColumn="0" w:lastColumn="0" w:oddVBand="0" w:evenVBand="0" w:oddHBand="0" w:evenHBand="0" w:firstRowFirstColumn="0" w:firstRowLastColumn="0" w:lastRowFirstColumn="0" w:lastRowLastColumn="0"/>
-              <w:rPr>
-                <w:lang w:val="en-US"/>
-              </w:rPr>
-            </w:pPr>
-            <w:r>
-              <w:rPr>
-                <w:lang w:val="en-US"/>
-              </w:rPr>
-              <w:t>1.65 (m)</w:t>
+              <w:t>Hip circumference of the client</w:t>
+            </w:r>
+          </w:p>
+        </w:tc>
+        <w:tc>
+          <w:tcPr>
+            <w:tcW w:w="1870" w:type="dxa"/>
+          </w:tcPr>
+          <w:p>
+            <w:pPr>
+              <w:jc w:val="center"/>
+              <w:cnfStyle w:val="000000000000" w:firstRow="0" w:lastRow="0" w:firstColumn="0" w:lastColumn="0" w:oddVBand="0" w:evenVBand="0" w:oddHBand="0" w:evenHBand="0" w:firstRowFirstColumn="0" w:firstRowLastColumn="0" w:lastRowFirstColumn="0" w:lastRowLastColumn="0"/>
+              <w:rPr>
+                <w:lang w:val="en-US"/>
+              </w:rPr>
+            </w:pPr>
+            <w:r>
+              <w:rPr>
+                <w:lang w:val="en-US"/>
+              </w:rPr>
+              <w:t>36 (cm)</w:t>
             </w:r>
           </w:p>
         </w:tc>
@@ -10097,97 +9900,89 @@
                 <w:lang w:val="en-US"/>
               </w:rPr>
             </w:pPr>
-            <w:proofErr w:type="spellStart"/>
-            <w:r>
-              <w:rPr>
-                <w:b/>
-                <w:bCs/>
-                <w:i w:val="0"/>
-                <w:iCs w:val="0"/>
-                <w:lang w:val="en-US"/>
-              </w:rPr>
-              <w:t>physicalActLevel</w:t>
-            </w:r>
-            <w:proofErr w:type="spellEnd"/>
-          </w:p>
-        </w:tc>
-        <w:tc>
-          <w:tcPr>
-            <w:tcW w:w="1870" w:type="dxa"/>
-          </w:tcPr>
-          <w:p>
-            <w:pPr>
-              <w:jc w:val="center"/>
-              <w:cnfStyle w:val="000000100000" w:firstRow="0" w:lastRow="0" w:firstColumn="0" w:lastColumn="0" w:oddVBand="0" w:evenVBand="0" w:oddHBand="1" w:evenHBand="0" w:firstRowFirstColumn="0" w:firstRowLastColumn="0" w:lastRowFirstColumn="0" w:lastRowLastColumn="0"/>
-              <w:rPr>
-                <w:lang w:val="en-US"/>
-              </w:rPr>
-            </w:pPr>
-            <w:r>
-              <w:rPr>
-                <w:lang w:val="en-US"/>
-              </w:rPr>
-              <w:t>varchar</w:t>
-            </w:r>
-          </w:p>
-        </w:tc>
-        <w:tc>
-          <w:tcPr>
-            <w:tcW w:w="1870" w:type="dxa"/>
-          </w:tcPr>
-          <w:p>
-            <w:pPr>
-              <w:jc w:val="center"/>
-              <w:cnfStyle w:val="000000100000" w:firstRow="0" w:lastRow="0" w:firstColumn="0" w:lastColumn="0" w:oddVBand="0" w:evenVBand="0" w:oddHBand="1" w:evenHBand="0" w:firstRowFirstColumn="0" w:firstRowLastColumn="0" w:lastRowFirstColumn="0" w:lastRowLastColumn="0"/>
-              <w:rPr>
-                <w:lang w:val="en-US"/>
-              </w:rPr>
-            </w:pPr>
-            <w:r>
-              <w:rPr>
-                <w:lang w:val="en-US"/>
-              </w:rPr>
-              <w:t>50</w:t>
-            </w:r>
-          </w:p>
-        </w:tc>
-        <w:tc>
-          <w:tcPr>
-            <w:tcW w:w="1870" w:type="dxa"/>
-          </w:tcPr>
-          <w:p>
-            <w:pPr>
-              <w:jc w:val="center"/>
-              <w:cnfStyle w:val="000000100000" w:firstRow="0" w:lastRow="0" w:firstColumn="0" w:lastColumn="0" w:oddVBand="0" w:evenVBand="0" w:oddHBand="1" w:evenHBand="0" w:firstRowFirstColumn="0" w:firstRowLastColumn="0" w:lastRowFirstColumn="0" w:lastRowLastColumn="0"/>
-              <w:rPr>
-                <w:lang w:val="en-US"/>
-              </w:rPr>
-            </w:pPr>
-            <w:r>
-              <w:rPr>
-                <w:lang w:val="en-US"/>
-              </w:rPr>
-              <w:t>Physical Activity Level of the client (Sedentary, Light, Moderate, Very Active).</w:t>
-            </w:r>
-          </w:p>
-        </w:tc>
-        <w:tc>
-          <w:tcPr>
-            <w:tcW w:w="1870" w:type="dxa"/>
-          </w:tcPr>
-          <w:p>
-            <w:pPr>
-              <w:jc w:val="center"/>
-              <w:cnfStyle w:val="000000100000" w:firstRow="0" w:lastRow="0" w:firstColumn="0" w:lastColumn="0" w:oddVBand="0" w:evenVBand="0" w:oddHBand="1" w:evenHBand="0" w:firstRowFirstColumn="0" w:firstRowLastColumn="0" w:lastRowFirstColumn="0" w:lastRowLastColumn="0"/>
-              <w:rPr>
-                <w:lang w:val="en-US"/>
-              </w:rPr>
-            </w:pPr>
-            <w:r>
-              <w:rPr>
-                <w:lang w:val="en-US"/>
-              </w:rPr>
-              <w:t>Moderate</w:t>
+            <w:r>
+              <w:rPr>
+                <w:b/>
+                <w:bCs/>
+                <w:i w:val="0"/>
+                <w:iCs w:val="0"/>
+                <w:lang w:val="en-US"/>
+              </w:rPr>
+              <w:t>weight</w:t>
+            </w:r>
+          </w:p>
+        </w:tc>
+        <w:tc>
+          <w:tcPr>
+            <w:tcW w:w="1870" w:type="dxa"/>
+          </w:tcPr>
+          <w:p>
+            <w:pPr>
+              <w:jc w:val="center"/>
+              <w:cnfStyle w:val="000000100000" w:firstRow="0" w:lastRow="0" w:firstColumn="0" w:lastColumn="0" w:oddVBand="0" w:evenVBand="0" w:oddHBand="1" w:evenHBand="0" w:firstRowFirstColumn="0" w:firstRowLastColumn="0" w:lastRowFirstColumn="0" w:lastRowLastColumn="0"/>
+              <w:rPr>
+                <w:lang w:val="en-US"/>
+              </w:rPr>
+            </w:pPr>
+            <w:r>
+              <w:rPr>
+                <w:lang w:val="en-US"/>
+              </w:rPr>
+              <w:t>float</w:t>
+            </w:r>
+          </w:p>
+        </w:tc>
+        <w:tc>
+          <w:tcPr>
+            <w:tcW w:w="1870" w:type="dxa"/>
+          </w:tcPr>
+          <w:p>
+            <w:pPr>
+              <w:jc w:val="center"/>
+              <w:cnfStyle w:val="000000100000" w:firstRow="0" w:lastRow="0" w:firstColumn="0" w:lastColumn="0" w:oddVBand="0" w:evenVBand="0" w:oddHBand="1" w:evenHBand="0" w:firstRowFirstColumn="0" w:firstRowLastColumn="0" w:lastRowFirstColumn="0" w:lastRowLastColumn="0"/>
+              <w:rPr>
+                <w:lang w:val="en-US"/>
+              </w:rPr>
+            </w:pPr>
+          </w:p>
+        </w:tc>
+        <w:tc>
+          <w:tcPr>
+            <w:tcW w:w="1870" w:type="dxa"/>
+          </w:tcPr>
+          <w:p>
+            <w:pPr>
+              <w:jc w:val="center"/>
+              <w:cnfStyle w:val="000000100000" w:firstRow="0" w:lastRow="0" w:firstColumn="0" w:lastColumn="0" w:oddVBand="0" w:evenVBand="0" w:oddHBand="1" w:evenHBand="0" w:firstRowFirstColumn="0" w:firstRowLastColumn="0" w:lastRowFirstColumn="0" w:lastRowLastColumn="0"/>
+              <w:rPr>
+                <w:lang w:val="en-US"/>
+              </w:rPr>
+            </w:pPr>
+            <w:r>
+              <w:rPr>
+                <w:lang w:val="en-US"/>
+              </w:rPr>
+              <w:t>Weight of the client</w:t>
+            </w:r>
+          </w:p>
+        </w:tc>
+        <w:tc>
+          <w:tcPr>
+            <w:tcW w:w="1870" w:type="dxa"/>
+          </w:tcPr>
+          <w:p>
+            <w:pPr>
+              <w:jc w:val="center"/>
+              <w:cnfStyle w:val="000000100000" w:firstRow="0" w:lastRow="0" w:firstColumn="0" w:lastColumn="0" w:oddVBand="0" w:evenVBand="0" w:oddHBand="1" w:evenHBand="0" w:firstRowFirstColumn="0" w:firstRowLastColumn="0" w:lastRowFirstColumn="0" w:lastRowLastColumn="0"/>
+              <w:rPr>
+                <w:lang w:val="en-US"/>
+              </w:rPr>
+            </w:pPr>
+            <w:r>
+              <w:rPr>
+                <w:lang w:val="en-US"/>
+              </w:rPr>
+              <w:t>90 (kg)</w:t>
             </w:r>
           </w:p>
         </w:tc>
@@ -10217,7 +10012,7 @@
                 <w:iCs w:val="0"/>
                 <w:lang w:val="en-US"/>
               </w:rPr>
-              <w:t>WHR</w:t>
+              <w:t>height</w:t>
             </w:r>
           </w:p>
         </w:tc>
@@ -10271,33 +10066,27 @@
               <w:rPr>
                 <w:lang w:val="en-US"/>
               </w:rPr>
-              <w:t>Waist-Hip Ratio of the client</w:t>
-            </w:r>
-          </w:p>
-        </w:tc>
-        <w:tc>
-          <w:tcPr>
-            <w:tcW w:w="1870" w:type="dxa"/>
-          </w:tcPr>
-          <w:p>
-            <w:pPr>
-              <w:jc w:val="center"/>
-              <w:cnfStyle w:val="000000000000" w:firstRow="0" w:lastRow="0" w:firstColumn="0" w:lastColumn="0" w:oddVBand="0" w:evenVBand="0" w:oddHBand="0" w:evenHBand="0" w:firstRowFirstColumn="0" w:firstRowLastColumn="0" w:lastRowFirstColumn="0" w:lastRowLastColumn="0"/>
-              <w:rPr>
-                <w:lang w:val="en-US"/>
-              </w:rPr>
-            </w:pPr>
-            <w:r>
-              <w:rPr>
-                <w:lang w:val="en-US"/>
-              </w:rPr>
-              <w:t>0.94 (cm</w:t>
-            </w:r>
-            <w:r>
-              <w:rPr>
-                <w:lang w:val="en-US"/>
-              </w:rPr>
-              <w:t>)</w:t>
+              <w:t>Heigh of the client</w:t>
+            </w:r>
+          </w:p>
+        </w:tc>
+        <w:tc>
+          <w:tcPr>
+            <w:tcW w:w="1870" w:type="dxa"/>
+          </w:tcPr>
+          <w:p>
+            <w:pPr>
+              <w:jc w:val="center"/>
+              <w:cnfStyle w:val="000000000000" w:firstRow="0" w:lastRow="0" w:firstColumn="0" w:lastColumn="0" w:oddVBand="0" w:evenVBand="0" w:oddHBand="0" w:evenHBand="0" w:firstRowFirstColumn="0" w:firstRowLastColumn="0" w:lastRowFirstColumn="0" w:lastRowLastColumn="0"/>
+              <w:rPr>
+                <w:lang w:val="en-US"/>
+              </w:rPr>
+            </w:pPr>
+            <w:r>
+              <w:rPr>
+                <w:lang w:val="en-US"/>
+              </w:rPr>
+              <w:t>1.65 (m)</w:t>
             </w:r>
           </w:p>
         </w:tc>
@@ -10322,102 +10111,97 @@
                 <w:lang w:val="en-US"/>
               </w:rPr>
             </w:pPr>
-            <w:r>
-              <w:rPr>
-                <w:b/>
-                <w:bCs/>
-                <w:i w:val="0"/>
-                <w:iCs w:val="0"/>
-                <w:lang w:val="en-US"/>
-              </w:rPr>
-              <w:t>BMI</w:t>
-            </w:r>
-          </w:p>
-        </w:tc>
-        <w:tc>
-          <w:tcPr>
-            <w:tcW w:w="1870" w:type="dxa"/>
-          </w:tcPr>
-          <w:p>
-            <w:pPr>
-              <w:jc w:val="center"/>
-              <w:cnfStyle w:val="000000100000" w:firstRow="0" w:lastRow="0" w:firstColumn="0" w:lastColumn="0" w:oddVBand="0" w:evenVBand="0" w:oddHBand="1" w:evenHBand="0" w:firstRowFirstColumn="0" w:firstRowLastColumn="0" w:lastRowFirstColumn="0" w:lastRowLastColumn="0"/>
-              <w:rPr>
-                <w:lang w:val="en-US"/>
-              </w:rPr>
-            </w:pPr>
-            <w:r>
-              <w:rPr>
-                <w:lang w:val="en-US"/>
-              </w:rPr>
-              <w:t>float</w:t>
-            </w:r>
-          </w:p>
-        </w:tc>
-        <w:tc>
-          <w:tcPr>
-            <w:tcW w:w="1870" w:type="dxa"/>
-          </w:tcPr>
-          <w:p>
-            <w:pPr>
-              <w:jc w:val="center"/>
-              <w:cnfStyle w:val="000000100000" w:firstRow="0" w:lastRow="0" w:firstColumn="0" w:lastColumn="0" w:oddVBand="0" w:evenVBand="0" w:oddHBand="1" w:evenHBand="0" w:firstRowFirstColumn="0" w:firstRowLastColumn="0" w:lastRowFirstColumn="0" w:lastRowLastColumn="0"/>
-              <w:rPr>
-                <w:lang w:val="en-US"/>
-              </w:rPr>
-            </w:pPr>
-          </w:p>
-        </w:tc>
-        <w:tc>
-          <w:tcPr>
-            <w:tcW w:w="1870" w:type="dxa"/>
-          </w:tcPr>
-          <w:p>
-            <w:pPr>
-              <w:jc w:val="center"/>
-              <w:cnfStyle w:val="000000100000" w:firstRow="0" w:lastRow="0" w:firstColumn="0" w:lastColumn="0" w:oddVBand="0" w:evenVBand="0" w:oddHBand="1" w:evenHBand="0" w:firstRowFirstColumn="0" w:firstRowLastColumn="0" w:lastRowFirstColumn="0" w:lastRowLastColumn="0"/>
-              <w:rPr>
-                <w:lang w:val="en-US"/>
-              </w:rPr>
-            </w:pPr>
-            <w:r>
-              <w:rPr>
-                <w:lang w:val="en-US"/>
-              </w:rPr>
-              <w:t>Body Mass Index of the client</w:t>
-            </w:r>
-          </w:p>
-        </w:tc>
-        <w:tc>
-          <w:tcPr>
-            <w:tcW w:w="1870" w:type="dxa"/>
-          </w:tcPr>
-          <w:p>
-            <w:pPr>
-              <w:jc w:val="center"/>
-              <w:cnfStyle w:val="000000100000" w:firstRow="0" w:lastRow="0" w:firstColumn="0" w:lastColumn="0" w:oddVBand="0" w:evenVBand="0" w:oddHBand="1" w:evenHBand="0" w:firstRowFirstColumn="0" w:firstRowLastColumn="0" w:lastRowFirstColumn="0" w:lastRowLastColumn="0"/>
-              <w:rPr>
-                <w:lang w:val="en-US"/>
-              </w:rPr>
-            </w:pPr>
-            <w:r>
-              <w:rPr>
-                <w:lang w:val="en-US"/>
-              </w:rPr>
-              <w:t>33.1 (kg/m</w:t>
-            </w:r>
-            <w:r>
-              <w:rPr>
-                <w:vertAlign w:val="superscript"/>
-                <w:lang w:val="en-US"/>
-              </w:rPr>
-              <w:t>2</w:t>
-            </w:r>
-            <w:r>
-              <w:rPr>
-                <w:lang w:val="en-US"/>
-              </w:rPr>
-              <w:t>)</w:t>
+            <w:proofErr w:type="spellStart"/>
+            <w:r>
+              <w:rPr>
+                <w:b/>
+                <w:bCs/>
+                <w:i w:val="0"/>
+                <w:iCs w:val="0"/>
+                <w:lang w:val="en-US"/>
+              </w:rPr>
+              <w:t>physicalActLevel</w:t>
+            </w:r>
+            <w:proofErr w:type="spellEnd"/>
+          </w:p>
+        </w:tc>
+        <w:tc>
+          <w:tcPr>
+            <w:tcW w:w="1870" w:type="dxa"/>
+          </w:tcPr>
+          <w:p>
+            <w:pPr>
+              <w:jc w:val="center"/>
+              <w:cnfStyle w:val="000000100000" w:firstRow="0" w:lastRow="0" w:firstColumn="0" w:lastColumn="0" w:oddVBand="0" w:evenVBand="0" w:oddHBand="1" w:evenHBand="0" w:firstRowFirstColumn="0" w:firstRowLastColumn="0" w:lastRowFirstColumn="0" w:lastRowLastColumn="0"/>
+              <w:rPr>
+                <w:lang w:val="en-US"/>
+              </w:rPr>
+            </w:pPr>
+            <w:r>
+              <w:rPr>
+                <w:lang w:val="en-US"/>
+              </w:rPr>
+              <w:t>varchar</w:t>
+            </w:r>
+          </w:p>
+        </w:tc>
+        <w:tc>
+          <w:tcPr>
+            <w:tcW w:w="1870" w:type="dxa"/>
+          </w:tcPr>
+          <w:p>
+            <w:pPr>
+              <w:jc w:val="center"/>
+              <w:cnfStyle w:val="000000100000" w:firstRow="0" w:lastRow="0" w:firstColumn="0" w:lastColumn="0" w:oddVBand="0" w:evenVBand="0" w:oddHBand="1" w:evenHBand="0" w:firstRowFirstColumn="0" w:firstRowLastColumn="0" w:lastRowFirstColumn="0" w:lastRowLastColumn="0"/>
+              <w:rPr>
+                <w:lang w:val="en-US"/>
+              </w:rPr>
+            </w:pPr>
+            <w:r>
+              <w:rPr>
+                <w:lang w:val="en-US"/>
+              </w:rPr>
+              <w:t>50</w:t>
+            </w:r>
+          </w:p>
+        </w:tc>
+        <w:tc>
+          <w:tcPr>
+            <w:tcW w:w="1870" w:type="dxa"/>
+          </w:tcPr>
+          <w:p>
+            <w:pPr>
+              <w:jc w:val="center"/>
+              <w:cnfStyle w:val="000000100000" w:firstRow="0" w:lastRow="0" w:firstColumn="0" w:lastColumn="0" w:oddVBand="0" w:evenVBand="0" w:oddHBand="1" w:evenHBand="0" w:firstRowFirstColumn="0" w:firstRowLastColumn="0" w:lastRowFirstColumn="0" w:lastRowLastColumn="0"/>
+              <w:rPr>
+                <w:lang w:val="en-US"/>
+              </w:rPr>
+            </w:pPr>
+            <w:r>
+              <w:rPr>
+                <w:lang w:val="en-US"/>
+              </w:rPr>
+              <w:t>Physical Activity Level of the client (Sedentary, Light, Moderate, Very Active).</w:t>
+            </w:r>
+          </w:p>
+        </w:tc>
+        <w:tc>
+          <w:tcPr>
+            <w:tcW w:w="1870" w:type="dxa"/>
+          </w:tcPr>
+          <w:p>
+            <w:pPr>
+              <w:jc w:val="center"/>
+              <w:cnfStyle w:val="000000100000" w:firstRow="0" w:lastRow="0" w:firstColumn="0" w:lastColumn="0" w:oddVBand="0" w:evenVBand="0" w:oddHBand="1" w:evenHBand="0" w:firstRowFirstColumn="0" w:firstRowLastColumn="0" w:lastRowFirstColumn="0" w:lastRowLastColumn="0"/>
+              <w:rPr>
+                <w:lang w:val="en-US"/>
+              </w:rPr>
+            </w:pPr>
+            <w:r>
+              <w:rPr>
+                <w:lang w:val="en-US"/>
+              </w:rPr>
+              <w:t>Moderate</w:t>
             </w:r>
           </w:p>
         </w:tc>
@@ -10447,93 +10231,81 @@
                 <w:iCs w:val="0"/>
                 <w:lang w:val="en-US"/>
               </w:rPr>
-              <w:t>remarks</w:t>
-            </w:r>
-          </w:p>
-        </w:tc>
-        <w:tc>
-          <w:tcPr>
-            <w:tcW w:w="1870" w:type="dxa"/>
-          </w:tcPr>
-          <w:p>
-            <w:pPr>
-              <w:jc w:val="center"/>
-              <w:cnfStyle w:val="000000000000" w:firstRow="0" w:lastRow="0" w:firstColumn="0" w:lastColumn="0" w:oddVBand="0" w:evenVBand="0" w:oddHBand="0" w:evenHBand="0" w:firstRowFirstColumn="0" w:firstRowLastColumn="0" w:lastRowFirstColumn="0" w:lastRowLastColumn="0"/>
-              <w:rPr>
-                <w:lang w:val="en-US"/>
-              </w:rPr>
-            </w:pPr>
-            <w:r>
-              <w:rPr>
-                <w:lang w:val="en-US"/>
-              </w:rPr>
-              <w:t>varchar</w:t>
-            </w:r>
-          </w:p>
-        </w:tc>
-        <w:tc>
-          <w:tcPr>
-            <w:tcW w:w="1870" w:type="dxa"/>
-          </w:tcPr>
-          <w:p>
-            <w:pPr>
-              <w:jc w:val="center"/>
-              <w:cnfStyle w:val="000000000000" w:firstRow="0" w:lastRow="0" w:firstColumn="0" w:lastColumn="0" w:oddVBand="0" w:evenVBand="0" w:oddHBand="0" w:evenHBand="0" w:firstRowFirstColumn="0" w:firstRowLastColumn="0" w:lastRowFirstColumn="0" w:lastRowLastColumn="0"/>
-              <w:rPr>
-                <w:lang w:val="en-US"/>
-              </w:rPr>
-            </w:pPr>
-            <w:r>
-              <w:rPr>
-                <w:lang w:val="en-US"/>
-              </w:rPr>
-              <w:t>50</w:t>
-            </w:r>
-          </w:p>
-        </w:tc>
-        <w:tc>
-          <w:tcPr>
-            <w:tcW w:w="1870" w:type="dxa"/>
-          </w:tcPr>
-          <w:p>
-            <w:pPr>
-              <w:jc w:val="center"/>
-              <w:cnfStyle w:val="000000000000" w:firstRow="0" w:lastRow="0" w:firstColumn="0" w:lastColumn="0" w:oddVBand="0" w:evenVBand="0" w:oddHBand="0" w:evenHBand="0" w:firstRowFirstColumn="0" w:firstRowLastColumn="0" w:lastRowFirstColumn="0" w:lastRowLastColumn="0"/>
-              <w:rPr>
-                <w:lang w:val="en-US"/>
-              </w:rPr>
-            </w:pPr>
-            <w:r>
-              <w:rPr>
-                <w:lang w:val="en-US"/>
-              </w:rPr>
-              <w:t xml:space="preserve">Remarks of the </w:t>
-            </w:r>
-            <w:r>
-              <w:rPr>
-                <w:lang w:val="en-US"/>
-              </w:rPr>
-              <w:t>client (Underweight, Normal, Overweight, Obese 1, Obese 2)</w:t>
-            </w:r>
-          </w:p>
-        </w:tc>
-        <w:tc>
-          <w:tcPr>
-            <w:tcW w:w="1870" w:type="dxa"/>
-          </w:tcPr>
-          <w:p>
-            <w:pPr>
-              <w:jc w:val="center"/>
-              <w:cnfStyle w:val="000000000000" w:firstRow="0" w:lastRow="0" w:firstColumn="0" w:lastColumn="0" w:oddVBand="0" w:evenVBand="0" w:oddHBand="0" w:evenHBand="0" w:firstRowFirstColumn="0" w:firstRowLastColumn="0" w:lastRowFirstColumn="0" w:lastRowLastColumn="0"/>
-              <w:rPr>
-                <w:lang w:val="en-US"/>
-              </w:rPr>
-            </w:pPr>
-            <w:r>
-              <w:rPr>
-                <w:lang w:val="en-US"/>
-              </w:rPr>
-              <w:t>Obese 1</w:t>
+              <w:t>WHR</w:t>
+            </w:r>
+          </w:p>
+        </w:tc>
+        <w:tc>
+          <w:tcPr>
+            <w:tcW w:w="1870" w:type="dxa"/>
+          </w:tcPr>
+          <w:p>
+            <w:pPr>
+              <w:jc w:val="center"/>
+              <w:cnfStyle w:val="000000000000" w:firstRow="0" w:lastRow="0" w:firstColumn="0" w:lastColumn="0" w:oddVBand="0" w:evenVBand="0" w:oddHBand="0" w:evenHBand="0" w:firstRowFirstColumn="0" w:firstRowLastColumn="0" w:lastRowFirstColumn="0" w:lastRowLastColumn="0"/>
+              <w:rPr>
+                <w:lang w:val="en-US"/>
+              </w:rPr>
+            </w:pPr>
+            <w:r>
+              <w:rPr>
+                <w:lang w:val="en-US"/>
+              </w:rPr>
+              <w:t>float</w:t>
+            </w:r>
+          </w:p>
+        </w:tc>
+        <w:tc>
+          <w:tcPr>
+            <w:tcW w:w="1870" w:type="dxa"/>
+          </w:tcPr>
+          <w:p>
+            <w:pPr>
+              <w:jc w:val="center"/>
+              <w:cnfStyle w:val="000000000000" w:firstRow="0" w:lastRow="0" w:firstColumn="0" w:lastColumn="0" w:oddVBand="0" w:evenVBand="0" w:oddHBand="0" w:evenHBand="0" w:firstRowFirstColumn="0" w:firstRowLastColumn="0" w:lastRowFirstColumn="0" w:lastRowLastColumn="0"/>
+              <w:rPr>
+                <w:lang w:val="en-US"/>
+              </w:rPr>
+            </w:pPr>
+          </w:p>
+        </w:tc>
+        <w:tc>
+          <w:tcPr>
+            <w:tcW w:w="1870" w:type="dxa"/>
+          </w:tcPr>
+          <w:p>
+            <w:pPr>
+              <w:jc w:val="center"/>
+              <w:cnfStyle w:val="000000000000" w:firstRow="0" w:lastRow="0" w:firstColumn="0" w:lastColumn="0" w:oddVBand="0" w:evenVBand="0" w:oddHBand="0" w:evenHBand="0" w:firstRowFirstColumn="0" w:firstRowLastColumn="0" w:lastRowFirstColumn="0" w:lastRowLastColumn="0"/>
+              <w:rPr>
+                <w:lang w:val="en-US"/>
+              </w:rPr>
+            </w:pPr>
+            <w:r>
+              <w:rPr>
+                <w:lang w:val="en-US"/>
+              </w:rPr>
+              <w:t>Waist-Hip Ratio of the client</w:t>
+            </w:r>
+          </w:p>
+        </w:tc>
+        <w:tc>
+          <w:tcPr>
+            <w:tcW w:w="1870" w:type="dxa"/>
+          </w:tcPr>
+          <w:p>
+            <w:pPr>
+              <w:jc w:val="center"/>
+              <w:cnfStyle w:val="000000000000" w:firstRow="0" w:lastRow="0" w:firstColumn="0" w:lastColumn="0" w:oddVBand="0" w:evenVBand="0" w:oddHBand="0" w:evenHBand="0" w:firstRowFirstColumn="0" w:firstRowLastColumn="0" w:lastRowFirstColumn="0" w:lastRowLastColumn="0"/>
+              <w:rPr>
+                <w:lang w:val="en-US"/>
+              </w:rPr>
+            </w:pPr>
+            <w:r>
+              <w:rPr>
+                <w:lang w:val="en-US"/>
+              </w:rPr>
+              <w:t>0.94 (cm)</w:t>
             </w:r>
           </w:p>
         </w:tc>
@@ -10566,7 +10338,7 @@
                 <w:iCs w:val="0"/>
                 <w:lang w:val="en-US"/>
               </w:rPr>
-              <w:t>DBW</w:t>
+              <w:t>BMI</w:t>
             </w:r>
           </w:p>
         </w:tc>
@@ -10620,33 +10392,40 @@
               <w:rPr>
                 <w:lang w:val="en-US"/>
               </w:rPr>
-              <w:t>Desirable</w:t>
-            </w:r>
-            <w:r>
-              <w:rPr>
-                <w:lang w:val="en-US"/>
-              </w:rPr>
-              <w:t xml:space="preserve"> Body Weight of the client</w:t>
-            </w:r>
-          </w:p>
-        </w:tc>
-        <w:tc>
-          <w:tcPr>
-            <w:tcW w:w="1870" w:type="dxa"/>
-          </w:tcPr>
-          <w:p>
-            <w:pPr>
-              <w:jc w:val="center"/>
-              <w:cnfStyle w:val="000000100000" w:firstRow="0" w:lastRow="0" w:firstColumn="0" w:lastColumn="0" w:oddVBand="0" w:evenVBand="0" w:oddHBand="1" w:evenHBand="0" w:firstRowFirstColumn="0" w:firstRowLastColumn="0" w:lastRowFirstColumn="0" w:lastRowLastColumn="0"/>
-              <w:rPr>
-                <w:lang w:val="en-US"/>
-              </w:rPr>
-            </w:pPr>
-            <w:r>
-              <w:rPr>
-                <w:lang w:val="en-US"/>
-              </w:rPr>
-              <w:t>58.50 (kg)</w:t>
+              <w:t>Body Mass Index of the client</w:t>
+            </w:r>
+          </w:p>
+        </w:tc>
+        <w:tc>
+          <w:tcPr>
+            <w:tcW w:w="1870" w:type="dxa"/>
+          </w:tcPr>
+          <w:p>
+            <w:pPr>
+              <w:jc w:val="center"/>
+              <w:cnfStyle w:val="000000100000" w:firstRow="0" w:lastRow="0" w:firstColumn="0" w:lastColumn="0" w:oddVBand="0" w:evenVBand="0" w:oddHBand="1" w:evenHBand="0" w:firstRowFirstColumn="0" w:firstRowLastColumn="0" w:lastRowFirstColumn="0" w:lastRowLastColumn="0"/>
+              <w:rPr>
+                <w:lang w:val="en-US"/>
+              </w:rPr>
+            </w:pPr>
+            <w:r>
+              <w:rPr>
+                <w:lang w:val="en-US"/>
+              </w:rPr>
+              <w:t>33.1 (kg/m</w:t>
+            </w:r>
+            <w:r>
+              <w:rPr>
+                <w:vertAlign w:val="superscript"/>
+                <w:lang w:val="en-US"/>
+              </w:rPr>
+              <w:t>2</w:t>
+            </w:r>
+            <w:r>
+              <w:rPr>
+                <w:lang w:val="en-US"/>
+              </w:rPr>
+              <w:t>)</w:t>
             </w:r>
           </w:p>
         </w:tc>
@@ -10676,81 +10455,87 @@
                 <w:iCs w:val="0"/>
                 <w:lang w:val="en-US"/>
               </w:rPr>
-              <w:t>TER</w:t>
-            </w:r>
-          </w:p>
-        </w:tc>
-        <w:tc>
-          <w:tcPr>
-            <w:tcW w:w="1870" w:type="dxa"/>
-          </w:tcPr>
-          <w:p>
-            <w:pPr>
-              <w:jc w:val="center"/>
-              <w:cnfStyle w:val="000000000000" w:firstRow="0" w:lastRow="0" w:firstColumn="0" w:lastColumn="0" w:oddVBand="0" w:evenVBand="0" w:oddHBand="0" w:evenHBand="0" w:firstRowFirstColumn="0" w:firstRowLastColumn="0" w:lastRowFirstColumn="0" w:lastRowLastColumn="0"/>
-              <w:rPr>
-                <w:lang w:val="en-US"/>
-              </w:rPr>
-            </w:pPr>
-            <w:r>
-              <w:rPr>
-                <w:lang w:val="en-US"/>
-              </w:rPr>
-              <w:t>float</w:t>
-            </w:r>
-          </w:p>
-        </w:tc>
-        <w:tc>
-          <w:tcPr>
-            <w:tcW w:w="1870" w:type="dxa"/>
-          </w:tcPr>
-          <w:p>
-            <w:pPr>
-              <w:jc w:val="center"/>
-              <w:cnfStyle w:val="000000000000" w:firstRow="0" w:lastRow="0" w:firstColumn="0" w:lastColumn="0" w:oddVBand="0" w:evenVBand="0" w:oddHBand="0" w:evenHBand="0" w:firstRowFirstColumn="0" w:firstRowLastColumn="0" w:lastRowFirstColumn="0" w:lastRowLastColumn="0"/>
-              <w:rPr>
-                <w:lang w:val="en-US"/>
-              </w:rPr>
-            </w:pPr>
-          </w:p>
-        </w:tc>
-        <w:tc>
-          <w:tcPr>
-            <w:tcW w:w="1870" w:type="dxa"/>
-          </w:tcPr>
-          <w:p>
-            <w:pPr>
-              <w:jc w:val="center"/>
-              <w:cnfStyle w:val="000000000000" w:firstRow="0" w:lastRow="0" w:firstColumn="0" w:lastColumn="0" w:oddVBand="0" w:evenVBand="0" w:oddHBand="0" w:evenHBand="0" w:firstRowFirstColumn="0" w:firstRowLastColumn="0" w:lastRowFirstColumn="0" w:lastRowLastColumn="0"/>
-              <w:rPr>
-                <w:lang w:val="en-US"/>
-              </w:rPr>
-            </w:pPr>
-            <w:r>
-              <w:rPr>
-                <w:lang w:val="en-US"/>
-              </w:rPr>
-              <w:t>Total Energy Requirement of the client</w:t>
-            </w:r>
-          </w:p>
-        </w:tc>
-        <w:tc>
-          <w:tcPr>
-            <w:tcW w:w="1870" w:type="dxa"/>
-          </w:tcPr>
-          <w:p>
-            <w:pPr>
-              <w:jc w:val="center"/>
-              <w:cnfStyle w:val="000000000000" w:firstRow="0" w:lastRow="0" w:firstColumn="0" w:lastColumn="0" w:oddVBand="0" w:evenVBand="0" w:oddHBand="0" w:evenHBand="0" w:firstRowFirstColumn="0" w:firstRowLastColumn="0" w:lastRowFirstColumn="0" w:lastRowLastColumn="0"/>
-              <w:rPr>
-                <w:lang w:val="en-US"/>
-              </w:rPr>
-            </w:pPr>
-            <w:r>
-              <w:rPr>
-                <w:lang w:val="en-US"/>
-              </w:rPr>
-              <w:t>2350 (kcal)</w:t>
+              <w:t>remarks</w:t>
+            </w:r>
+          </w:p>
+        </w:tc>
+        <w:tc>
+          <w:tcPr>
+            <w:tcW w:w="1870" w:type="dxa"/>
+          </w:tcPr>
+          <w:p>
+            <w:pPr>
+              <w:jc w:val="center"/>
+              <w:cnfStyle w:val="000000000000" w:firstRow="0" w:lastRow="0" w:firstColumn="0" w:lastColumn="0" w:oddVBand="0" w:evenVBand="0" w:oddHBand="0" w:evenHBand="0" w:firstRowFirstColumn="0" w:firstRowLastColumn="0" w:lastRowFirstColumn="0" w:lastRowLastColumn="0"/>
+              <w:rPr>
+                <w:lang w:val="en-US"/>
+              </w:rPr>
+            </w:pPr>
+            <w:r>
+              <w:rPr>
+                <w:lang w:val="en-US"/>
+              </w:rPr>
+              <w:t>varchar</w:t>
+            </w:r>
+          </w:p>
+        </w:tc>
+        <w:tc>
+          <w:tcPr>
+            <w:tcW w:w="1870" w:type="dxa"/>
+          </w:tcPr>
+          <w:p>
+            <w:pPr>
+              <w:jc w:val="center"/>
+              <w:cnfStyle w:val="000000000000" w:firstRow="0" w:lastRow="0" w:firstColumn="0" w:lastColumn="0" w:oddVBand="0" w:evenVBand="0" w:oddHBand="0" w:evenHBand="0" w:firstRowFirstColumn="0" w:firstRowLastColumn="0" w:lastRowFirstColumn="0" w:lastRowLastColumn="0"/>
+              <w:rPr>
+                <w:lang w:val="en-US"/>
+              </w:rPr>
+            </w:pPr>
+            <w:r>
+              <w:rPr>
+                <w:lang w:val="en-US"/>
+              </w:rPr>
+              <w:t>50</w:t>
+            </w:r>
+          </w:p>
+        </w:tc>
+        <w:tc>
+          <w:tcPr>
+            <w:tcW w:w="1870" w:type="dxa"/>
+          </w:tcPr>
+          <w:p>
+            <w:pPr>
+              <w:jc w:val="center"/>
+              <w:cnfStyle w:val="000000000000" w:firstRow="0" w:lastRow="0" w:firstColumn="0" w:lastColumn="0" w:oddVBand="0" w:evenVBand="0" w:oddHBand="0" w:evenHBand="0" w:firstRowFirstColumn="0" w:firstRowLastColumn="0" w:lastRowFirstColumn="0" w:lastRowLastColumn="0"/>
+              <w:rPr>
+                <w:lang w:val="en-US"/>
+              </w:rPr>
+            </w:pPr>
+            <w:r>
+              <w:rPr>
+                <w:lang w:val="en-US"/>
+              </w:rPr>
+              <w:t>Remarks of the client (Underweight, Normal, Overweight, Obese 1, Obese 2)</w:t>
+            </w:r>
+          </w:p>
+        </w:tc>
+        <w:tc>
+          <w:tcPr>
+            <w:tcW w:w="1870" w:type="dxa"/>
+          </w:tcPr>
+          <w:p>
+            <w:pPr>
+              <w:jc w:val="center"/>
+              <w:cnfStyle w:val="000000000000" w:firstRow="0" w:lastRow="0" w:firstColumn="0" w:lastColumn="0" w:oddVBand="0" w:evenVBand="0" w:oddHBand="0" w:evenHBand="0" w:firstRowFirstColumn="0" w:firstRowLastColumn="0" w:lastRowFirstColumn="0" w:lastRowLastColumn="0"/>
+              <w:rPr>
+                <w:lang w:val="en-US"/>
+              </w:rPr>
+            </w:pPr>
+            <w:r>
+              <w:rPr>
+                <w:lang w:val="en-US"/>
+              </w:rPr>
+              <w:t>Obese 1</w:t>
             </w:r>
           </w:p>
         </w:tc>
@@ -10783,6 +10568,218 @@
                 <w:iCs w:val="0"/>
                 <w:lang w:val="en-US"/>
               </w:rPr>
+              <w:t>DBW</w:t>
+            </w:r>
+          </w:p>
+        </w:tc>
+        <w:tc>
+          <w:tcPr>
+            <w:tcW w:w="1870" w:type="dxa"/>
+          </w:tcPr>
+          <w:p>
+            <w:pPr>
+              <w:jc w:val="center"/>
+              <w:cnfStyle w:val="000000100000" w:firstRow="0" w:lastRow="0" w:firstColumn="0" w:lastColumn="0" w:oddVBand="0" w:evenVBand="0" w:oddHBand="1" w:evenHBand="0" w:firstRowFirstColumn="0" w:firstRowLastColumn="0" w:lastRowFirstColumn="0" w:lastRowLastColumn="0"/>
+              <w:rPr>
+                <w:lang w:val="en-US"/>
+              </w:rPr>
+            </w:pPr>
+            <w:r>
+              <w:rPr>
+                <w:lang w:val="en-US"/>
+              </w:rPr>
+              <w:t>float</w:t>
+            </w:r>
+          </w:p>
+        </w:tc>
+        <w:tc>
+          <w:tcPr>
+            <w:tcW w:w="1870" w:type="dxa"/>
+          </w:tcPr>
+          <w:p>
+            <w:pPr>
+              <w:jc w:val="center"/>
+              <w:cnfStyle w:val="000000100000" w:firstRow="0" w:lastRow="0" w:firstColumn="0" w:lastColumn="0" w:oddVBand="0" w:evenVBand="0" w:oddHBand="1" w:evenHBand="0" w:firstRowFirstColumn="0" w:firstRowLastColumn="0" w:lastRowFirstColumn="0" w:lastRowLastColumn="0"/>
+              <w:rPr>
+                <w:lang w:val="en-US"/>
+              </w:rPr>
+            </w:pPr>
+          </w:p>
+        </w:tc>
+        <w:tc>
+          <w:tcPr>
+            <w:tcW w:w="1870" w:type="dxa"/>
+          </w:tcPr>
+          <w:p>
+            <w:pPr>
+              <w:jc w:val="center"/>
+              <w:cnfStyle w:val="000000100000" w:firstRow="0" w:lastRow="0" w:firstColumn="0" w:lastColumn="0" w:oddVBand="0" w:evenVBand="0" w:oddHBand="1" w:evenHBand="0" w:firstRowFirstColumn="0" w:firstRowLastColumn="0" w:lastRowFirstColumn="0" w:lastRowLastColumn="0"/>
+              <w:rPr>
+                <w:lang w:val="en-US"/>
+              </w:rPr>
+            </w:pPr>
+            <w:r>
+              <w:rPr>
+                <w:lang w:val="en-US"/>
+              </w:rPr>
+              <w:t>Desirable Body Weight of the client</w:t>
+            </w:r>
+          </w:p>
+        </w:tc>
+        <w:tc>
+          <w:tcPr>
+            <w:tcW w:w="1870" w:type="dxa"/>
+          </w:tcPr>
+          <w:p>
+            <w:pPr>
+              <w:jc w:val="center"/>
+              <w:cnfStyle w:val="000000100000" w:firstRow="0" w:lastRow="0" w:firstColumn="0" w:lastColumn="0" w:oddVBand="0" w:evenVBand="0" w:oddHBand="1" w:evenHBand="0" w:firstRowFirstColumn="0" w:firstRowLastColumn="0" w:lastRowFirstColumn="0" w:lastRowLastColumn="0"/>
+              <w:rPr>
+                <w:lang w:val="en-US"/>
+              </w:rPr>
+            </w:pPr>
+            <w:r>
+              <w:rPr>
+                <w:lang w:val="en-US"/>
+              </w:rPr>
+              <w:t>58.50 (kg)</w:t>
+            </w:r>
+          </w:p>
+        </w:tc>
+      </w:tr>
+      <w:tr>
+        <w:tc>
+          <w:tcPr>
+            <w:cnfStyle w:val="001000000000" w:firstRow="0" w:lastRow="0" w:firstColumn="1" w:lastColumn="0" w:oddVBand="0" w:evenVBand="0" w:oddHBand="0" w:evenHBand="0" w:firstRowFirstColumn="0" w:firstRowLastColumn="0" w:lastRowFirstColumn="0" w:lastRowLastColumn="0"/>
+            <w:tcW w:w="1870" w:type="dxa"/>
+          </w:tcPr>
+          <w:p>
+            <w:pPr>
+              <w:jc w:val="center"/>
+              <w:rPr>
+                <w:b/>
+                <w:bCs/>
+                <w:i w:val="0"/>
+                <w:iCs w:val="0"/>
+                <w:lang w:val="en-US"/>
+              </w:rPr>
+            </w:pPr>
+            <w:r>
+              <w:rPr>
+                <w:b/>
+                <w:bCs/>
+                <w:i w:val="0"/>
+                <w:iCs w:val="0"/>
+                <w:lang w:val="en-US"/>
+              </w:rPr>
+              <w:t>TER</w:t>
+            </w:r>
+          </w:p>
+        </w:tc>
+        <w:tc>
+          <w:tcPr>
+            <w:tcW w:w="1870" w:type="dxa"/>
+          </w:tcPr>
+          <w:p>
+            <w:pPr>
+              <w:jc w:val="center"/>
+              <w:cnfStyle w:val="000000000000" w:firstRow="0" w:lastRow="0" w:firstColumn="0" w:lastColumn="0" w:oddVBand="0" w:evenVBand="0" w:oddHBand="0" w:evenHBand="0" w:firstRowFirstColumn="0" w:firstRowLastColumn="0" w:lastRowFirstColumn="0" w:lastRowLastColumn="0"/>
+              <w:rPr>
+                <w:lang w:val="en-US"/>
+              </w:rPr>
+            </w:pPr>
+            <w:r>
+              <w:rPr>
+                <w:lang w:val="en-US"/>
+              </w:rPr>
+              <w:t>float</w:t>
+            </w:r>
+          </w:p>
+        </w:tc>
+        <w:tc>
+          <w:tcPr>
+            <w:tcW w:w="1870" w:type="dxa"/>
+          </w:tcPr>
+          <w:p>
+            <w:pPr>
+              <w:jc w:val="center"/>
+              <w:cnfStyle w:val="000000000000" w:firstRow="0" w:lastRow="0" w:firstColumn="0" w:lastColumn="0" w:oddVBand="0" w:evenVBand="0" w:oddHBand="0" w:evenHBand="0" w:firstRowFirstColumn="0" w:firstRowLastColumn="0" w:lastRowFirstColumn="0" w:lastRowLastColumn="0"/>
+              <w:rPr>
+                <w:lang w:val="en-US"/>
+              </w:rPr>
+            </w:pPr>
+          </w:p>
+        </w:tc>
+        <w:tc>
+          <w:tcPr>
+            <w:tcW w:w="1870" w:type="dxa"/>
+          </w:tcPr>
+          <w:p>
+            <w:pPr>
+              <w:jc w:val="center"/>
+              <w:cnfStyle w:val="000000000000" w:firstRow="0" w:lastRow="0" w:firstColumn="0" w:lastColumn="0" w:oddVBand="0" w:evenVBand="0" w:oddHBand="0" w:evenHBand="0" w:firstRowFirstColumn="0" w:firstRowLastColumn="0" w:lastRowFirstColumn="0" w:lastRowLastColumn="0"/>
+              <w:rPr>
+                <w:lang w:val="en-US"/>
+              </w:rPr>
+            </w:pPr>
+            <w:r>
+              <w:rPr>
+                <w:lang w:val="en-US"/>
+              </w:rPr>
+              <w:t>Total Energy Requirement of the client</w:t>
+            </w:r>
+          </w:p>
+        </w:tc>
+        <w:tc>
+          <w:tcPr>
+            <w:tcW w:w="1870" w:type="dxa"/>
+          </w:tcPr>
+          <w:p>
+            <w:pPr>
+              <w:jc w:val="center"/>
+              <w:cnfStyle w:val="000000000000" w:firstRow="0" w:lastRow="0" w:firstColumn="0" w:lastColumn="0" w:oddVBand="0" w:evenVBand="0" w:oddHBand="0" w:evenHBand="0" w:firstRowFirstColumn="0" w:firstRowLastColumn="0" w:lastRowFirstColumn="0" w:lastRowLastColumn="0"/>
+              <w:rPr>
+                <w:lang w:val="en-US"/>
+              </w:rPr>
+            </w:pPr>
+            <w:r>
+              <w:rPr>
+                <w:lang w:val="en-US"/>
+              </w:rPr>
+              <w:t>2350 (kcal)</w:t>
+            </w:r>
+          </w:p>
+        </w:tc>
+      </w:tr>
+      <w:tr>
+        <w:trPr>
+          <w:cnfStyle w:val="000000100000" w:firstRow="0" w:lastRow="0" w:firstColumn="0" w:lastColumn="0" w:oddVBand="0" w:evenVBand="0" w:oddHBand="1" w:evenHBand="0" w:firstRowFirstColumn="0" w:firstRowLastColumn="0" w:lastRowFirstColumn="0" w:lastRowLastColumn="0"/>
+        </w:trPr>
+        <w:tc>
+          <w:tcPr>
+            <w:cnfStyle w:val="001000000000" w:firstRow="0" w:lastRow="0" w:firstColumn="1" w:lastColumn="0" w:oddVBand="0" w:evenVBand="0" w:oddHBand="0" w:evenHBand="0" w:firstRowFirstColumn="0" w:firstRowLastColumn="0" w:lastRowFirstColumn="0" w:lastRowLastColumn="0"/>
+            <w:tcW w:w="1870" w:type="dxa"/>
+          </w:tcPr>
+          <w:p>
+            <w:pPr>
+              <w:jc w:val="center"/>
+              <w:rPr>
+                <w:b/>
+                <w:bCs/>
+                <w:i w:val="0"/>
+                <w:iCs w:val="0"/>
+                <w:lang w:val="en-US"/>
+              </w:rPr>
+            </w:pPr>
+            <w:r>
+              <w:rPr>
+                <w:b/>
+                <w:bCs/>
+                <w:i w:val="0"/>
+                <w:iCs w:val="0"/>
+                <w:lang w:val="en-US"/>
+              </w:rPr>
+              <w:lastRenderedPageBreak/>
               <w:t>protein</w:t>
             </w:r>
           </w:p>

</xml_diff>